<commit_message>
added to the mood board
</commit_message>
<xml_diff>
--- a/PFE.docx
+++ b/PFE.docx
@@ -4851,1950 +4851,6 @@
       </w:pPr>
       <w:r>
         <w:t xml:space="preserve">Chapitre 1 : le fonctionnement du Bitcoin </w:t>
-      </w:r>
-    </w:p>
-    <w:p>
-      <w:pPr>
-        <w:rPr>
-          <w:rFonts w:ascii="Times New Roman" w:hAnsi="Times New Roman" w:cs="Times New Roman"/>
-          <w:sz w:val="28"/>
-          <w:szCs w:val="28"/>
-          <w:u w:val="single"/>
-        </w:rPr>
-      </w:pPr>
-    </w:p>
-    <w:p>
-      <w:pPr>
-        <w:pStyle w:val="Paragraphedeliste"/>
-        <w:numPr>
-          <w:ilvl w:val="0"/>
-          <w:numId w:val="2"/>
-        </w:numPr>
-        <w:rPr>
-          <w:rFonts w:ascii="Times New Roman" w:hAnsi="Times New Roman" w:cs="Times New Roman"/>
-          <w:sz w:val="28"/>
-          <w:szCs w:val="28"/>
-          <w:u w:val="single"/>
-        </w:rPr>
-      </w:pPr>
-      <w:r>
-        <w:rPr>
-          <w:rFonts w:ascii="Times New Roman" w:hAnsi="Times New Roman" w:cs="Times New Roman"/>
-          <w:sz w:val="28"/>
-          <w:szCs w:val="28"/>
-          <w:u w:val="single"/>
-        </w:rPr>
-        <w:t xml:space="preserve">Un petit historique du Bitcoin. </w:t>
-      </w:r>
-    </w:p>
-    <w:p>
-      <w:pPr>
-        <w:rPr>
-          <w:rFonts w:ascii="Times New Roman" w:hAnsi="Times New Roman" w:cs="Times New Roman"/>
-          <w:sz w:val="24"/>
-          <w:szCs w:val="24"/>
-        </w:rPr>
-      </w:pPr>
-      <w:r>
-        <w:rPr>
-          <w:rFonts w:ascii="Times New Roman" w:hAnsi="Times New Roman" w:cs="Times New Roman"/>
-          <w:sz w:val="24"/>
-          <w:szCs w:val="24"/>
-        </w:rPr>
-        <w:t xml:space="preserve">31,Octobre 2008,14:10, temps de new </w:t>
-      </w:r>
-      <w:r>
-        <w:rPr>
-          <w:rFonts w:ascii="Times New Roman" w:hAnsi="Times New Roman" w:cs="Times New Roman"/>
-          <w:sz w:val="24"/>
-          <w:szCs w:val="24"/>
-        </w:rPr>
-        <w:t>York</w:t>
-      </w:r>
-      <w:r>
-        <w:rPr>
-          <w:rFonts w:ascii="Times New Roman" w:hAnsi="Times New Roman" w:cs="Times New Roman"/>
-          <w:sz w:val="24"/>
-          <w:szCs w:val="24"/>
-        </w:rPr>
-        <w:t xml:space="preserve">, les centaines de </w:t>
-      </w:r>
-      <w:r>
-        <w:rPr>
-          <w:rFonts w:ascii="Times New Roman" w:hAnsi="Times New Roman" w:cs="Times New Roman"/>
-          <w:sz w:val="24"/>
-          <w:szCs w:val="24"/>
-        </w:rPr>
-        <w:t>membres</w:t>
-      </w:r>
-      <w:r>
-        <w:rPr>
-          <w:rFonts w:ascii="Times New Roman" w:hAnsi="Times New Roman" w:cs="Times New Roman"/>
-          <w:sz w:val="24"/>
-          <w:szCs w:val="24"/>
-        </w:rPr>
-        <w:t xml:space="preserve"> d'une liste de mail appartenant a des experts et des </w:t>
-      </w:r>
-      <w:r>
-        <w:rPr>
-          <w:rFonts w:ascii="Times New Roman" w:hAnsi="Times New Roman" w:cs="Times New Roman"/>
-          <w:sz w:val="24"/>
-          <w:szCs w:val="24"/>
-        </w:rPr>
-        <w:t>enthousiastes</w:t>
-      </w:r>
-      <w:r>
-        <w:rPr>
-          <w:rFonts w:ascii="Times New Roman" w:hAnsi="Times New Roman" w:cs="Times New Roman"/>
-          <w:sz w:val="24"/>
-          <w:szCs w:val="24"/>
-        </w:rPr>
-        <w:t xml:space="preserve"> en cryptographie , </w:t>
-      </w:r>
-      <w:r>
-        <w:rPr>
-          <w:rFonts w:ascii="Times New Roman" w:hAnsi="Times New Roman" w:cs="Times New Roman"/>
-          <w:sz w:val="24"/>
-          <w:szCs w:val="24"/>
-        </w:rPr>
-        <w:t>reçoivent un email de quelqu'un</w:t>
-      </w:r>
-      <w:r>
-        <w:rPr>
-          <w:rFonts w:ascii="Times New Roman" w:hAnsi="Times New Roman" w:cs="Times New Roman"/>
-          <w:sz w:val="24"/>
-          <w:szCs w:val="24"/>
-        </w:rPr>
-        <w:t xml:space="preserve"> qui ce nomme Satoshi NAKAMOTO, dans l'email il cite "Je suis entrain de travailler sur un nouveau </w:t>
-      </w:r>
-      <w:r>
-        <w:rPr>
-          <w:rFonts w:ascii="Times New Roman" w:hAnsi="Times New Roman" w:cs="Times New Roman"/>
-          <w:sz w:val="24"/>
-          <w:szCs w:val="24"/>
-        </w:rPr>
-        <w:t>système</w:t>
-      </w:r>
-      <w:r>
-        <w:rPr>
-          <w:rFonts w:ascii="Times New Roman" w:hAnsi="Times New Roman" w:cs="Times New Roman"/>
-          <w:sz w:val="24"/>
-          <w:szCs w:val="24"/>
-        </w:rPr>
-        <w:t xml:space="preserve"> de monnaie, </w:t>
-      </w:r>
-      <w:r>
-        <w:rPr>
-          <w:rFonts w:ascii="Times New Roman" w:hAnsi="Times New Roman" w:cs="Times New Roman"/>
-          <w:sz w:val="24"/>
-          <w:szCs w:val="24"/>
-        </w:rPr>
-        <w:t>décentralisé</w:t>
-      </w:r>
-      <w:r>
-        <w:rPr>
-          <w:rFonts w:ascii="Times New Roman" w:hAnsi="Times New Roman" w:cs="Times New Roman"/>
-          <w:sz w:val="24"/>
-          <w:szCs w:val="24"/>
-        </w:rPr>
-        <w:t xml:space="preserve">, sans </w:t>
-      </w:r>
-      <w:r>
-        <w:rPr>
-          <w:rFonts w:ascii="Times New Roman" w:hAnsi="Times New Roman" w:cs="Times New Roman"/>
-          <w:sz w:val="24"/>
-          <w:szCs w:val="24"/>
-        </w:rPr>
-        <w:t>tierce</w:t>
-      </w:r>
-      <w:r>
-        <w:rPr>
-          <w:rFonts w:ascii="Times New Roman" w:hAnsi="Times New Roman" w:cs="Times New Roman"/>
-          <w:sz w:val="24"/>
-          <w:szCs w:val="24"/>
-        </w:rPr>
-        <w:t xml:space="preserve"> personne" </w:t>
-      </w:r>
-    </w:p>
-    <w:p>
-      <w:pPr>
-        <w:rPr>
-          <w:rFonts w:ascii="Times New Roman" w:hAnsi="Times New Roman" w:cs="Times New Roman"/>
-          <w:sz w:val="24"/>
-          <w:szCs w:val="24"/>
-        </w:rPr>
-      </w:pPr>
-      <w:r>
-        <w:rPr>
-          <w:rFonts w:ascii="Times New Roman" w:hAnsi="Times New Roman" w:cs="Times New Roman"/>
-          <w:sz w:val="24"/>
-          <w:szCs w:val="24"/>
-        </w:rPr>
-        <w:t xml:space="preserve">Sans d'autres commentaires, il leur </w:t>
-      </w:r>
-      <w:r>
-        <w:rPr>
-          <w:rFonts w:ascii="Times New Roman" w:hAnsi="Times New Roman" w:cs="Times New Roman"/>
-          <w:sz w:val="24"/>
-          <w:szCs w:val="24"/>
-        </w:rPr>
-        <w:t>envoyé</w:t>
-      </w:r>
-      <w:r>
-        <w:rPr>
-          <w:rFonts w:ascii="Times New Roman" w:hAnsi="Times New Roman" w:cs="Times New Roman"/>
-          <w:sz w:val="24"/>
-          <w:szCs w:val="24"/>
-        </w:rPr>
-        <w:t xml:space="preserve"> un article d'une </w:t>
-      </w:r>
-      <w:r>
-        <w:rPr>
-          <w:rFonts w:ascii="Times New Roman" w:hAnsi="Times New Roman" w:cs="Times New Roman"/>
-          <w:sz w:val="24"/>
-          <w:szCs w:val="24"/>
-        </w:rPr>
-        <w:t>longueur</w:t>
-      </w:r>
-      <w:r>
-        <w:rPr>
-          <w:rFonts w:ascii="Times New Roman" w:hAnsi="Times New Roman" w:cs="Times New Roman"/>
-          <w:sz w:val="24"/>
-          <w:szCs w:val="24"/>
-        </w:rPr>
-        <w:t xml:space="preserve"> d'environ 9 pages ou il explique , avec des illustration, </w:t>
-      </w:r>
-      <w:r>
-        <w:rPr>
-          <w:rFonts w:ascii="Times New Roman" w:hAnsi="Times New Roman" w:cs="Times New Roman"/>
-          <w:sz w:val="24"/>
-          <w:szCs w:val="24"/>
-        </w:rPr>
-        <w:t>équations</w:t>
-      </w:r>
-      <w:r>
-        <w:rPr>
-          <w:rFonts w:ascii="Times New Roman" w:hAnsi="Times New Roman" w:cs="Times New Roman"/>
-          <w:sz w:val="24"/>
-          <w:szCs w:val="24"/>
-        </w:rPr>
-        <w:t xml:space="preserve">, code le </w:t>
-      </w:r>
-      <w:r>
-        <w:rPr>
-          <w:rFonts w:ascii="Times New Roman" w:hAnsi="Times New Roman" w:cs="Times New Roman"/>
-          <w:sz w:val="24"/>
-          <w:szCs w:val="24"/>
-        </w:rPr>
-        <w:t>système</w:t>
-      </w:r>
-      <w:r>
-        <w:rPr>
-          <w:rFonts w:ascii="Times New Roman" w:hAnsi="Times New Roman" w:cs="Times New Roman"/>
-          <w:sz w:val="24"/>
-          <w:szCs w:val="24"/>
-        </w:rPr>
-        <w:t xml:space="preserve"> digital de monnaie.</w:t>
-      </w:r>
-    </w:p>
-    <w:p>
-      <w:pPr>
-        <w:rPr>
-          <w:rFonts w:ascii="Times New Roman" w:hAnsi="Times New Roman" w:cs="Times New Roman"/>
-          <w:sz w:val="24"/>
-          <w:szCs w:val="24"/>
-        </w:rPr>
-      </w:pPr>
-      <w:r>
-        <w:rPr>
-          <w:rFonts w:ascii="Times New Roman" w:hAnsi="Times New Roman" w:cs="Times New Roman"/>
-          <w:sz w:val="24"/>
-          <w:szCs w:val="24"/>
-        </w:rPr>
-        <w:t xml:space="preserve">Le premier utilisateur du bitcoin </w:t>
-      </w:r>
-      <w:r>
-        <w:rPr>
-          <w:rFonts w:ascii="Times New Roman" w:hAnsi="Times New Roman" w:cs="Times New Roman"/>
-          <w:sz w:val="24"/>
-          <w:szCs w:val="24"/>
-        </w:rPr>
-        <w:t>fut</w:t>
-      </w:r>
-      <w:r>
-        <w:rPr>
-          <w:rFonts w:ascii="Times New Roman" w:hAnsi="Times New Roman" w:cs="Times New Roman"/>
-          <w:sz w:val="24"/>
-          <w:szCs w:val="24"/>
-        </w:rPr>
-        <w:t xml:space="preserve"> Satoshi NAKAMOTO lui </w:t>
-      </w:r>
-      <w:r>
-        <w:rPr>
-          <w:rFonts w:ascii="Times New Roman" w:hAnsi="Times New Roman" w:cs="Times New Roman"/>
-          <w:sz w:val="24"/>
-          <w:szCs w:val="24"/>
-        </w:rPr>
-        <w:t>même</w:t>
-      </w:r>
-      <w:r>
-        <w:rPr>
-          <w:rFonts w:ascii="Times New Roman" w:hAnsi="Times New Roman" w:cs="Times New Roman"/>
-          <w:sz w:val="24"/>
-          <w:szCs w:val="24"/>
-        </w:rPr>
-        <w:t xml:space="preserve">, ainsi qu'un volontaire qui </w:t>
-      </w:r>
-      <w:r>
-        <w:rPr>
-          <w:rFonts w:ascii="Times New Roman" w:hAnsi="Times New Roman" w:cs="Times New Roman"/>
-          <w:sz w:val="24"/>
-          <w:szCs w:val="24"/>
-        </w:rPr>
-        <w:t>faisait</w:t>
-      </w:r>
-      <w:r>
-        <w:rPr>
-          <w:rFonts w:ascii="Times New Roman" w:hAnsi="Times New Roman" w:cs="Times New Roman"/>
-          <w:sz w:val="24"/>
-          <w:szCs w:val="24"/>
-        </w:rPr>
-        <w:t xml:space="preserve"> partie de liste de mail </w:t>
-      </w:r>
-      <w:r>
-        <w:rPr>
-          <w:rFonts w:ascii="Times New Roman" w:hAnsi="Times New Roman" w:cs="Times New Roman"/>
-          <w:sz w:val="24"/>
-          <w:szCs w:val="24"/>
-        </w:rPr>
-        <w:t>initiale, Hal FINNEY</w:t>
-      </w:r>
-      <w:r>
-        <w:rPr>
-          <w:rFonts w:ascii="Times New Roman" w:hAnsi="Times New Roman" w:cs="Times New Roman"/>
-          <w:sz w:val="24"/>
-          <w:szCs w:val="24"/>
-        </w:rPr>
-        <w:t xml:space="preserve"> ...</w:t>
-      </w:r>
-    </w:p>
-    <w:p>
-      <w:pPr>
-        <w:rPr>
-          <w:rFonts w:ascii="Times New Roman" w:hAnsi="Times New Roman" w:cs="Times New Roman"/>
-          <w:sz w:val="24"/>
-          <w:szCs w:val="24"/>
-        </w:rPr>
-      </w:pPr>
-    </w:p>
-    <w:p>
-      <w:pPr>
-        <w:rPr>
-          <w:rFonts w:ascii="Times New Roman" w:hAnsi="Times New Roman" w:cs="Times New Roman"/>
-          <w:sz w:val="24"/>
-          <w:szCs w:val="24"/>
-        </w:rPr>
-      </w:pPr>
-    </w:p>
-    <w:p>
-      <w:pPr>
-        <w:pStyle w:val="Paragraphedeliste"/>
-        <w:numPr>
-          <w:ilvl w:val="0"/>
-          <w:numId w:val="2"/>
-        </w:numPr>
-        <w:rPr>
-          <w:rFonts w:ascii="Times New Roman" w:hAnsi="Times New Roman" w:cs="Times New Roman"/>
-          <w:sz w:val="28"/>
-          <w:szCs w:val="28"/>
-          <w:u w:val="single"/>
-        </w:rPr>
-      </w:pPr>
-      <w:r>
-        <w:rPr>
-          <w:rFonts w:ascii="Times New Roman" w:hAnsi="Times New Roman" w:cs="Times New Roman"/>
-          <w:sz w:val="28"/>
-          <w:szCs w:val="28"/>
-          <w:u w:val="single"/>
-        </w:rPr>
-        <w:t>le grand livre (</w:t>
-      </w:r>
-      <w:proofErr w:type="spellStart"/>
-      <w:r>
-        <w:rPr>
-          <w:rFonts w:ascii="Times New Roman" w:hAnsi="Times New Roman" w:cs="Times New Roman"/>
-          <w:sz w:val="28"/>
-          <w:szCs w:val="28"/>
-          <w:u w:val="single"/>
-        </w:rPr>
-        <w:t>ledger</w:t>
-      </w:r>
-      <w:proofErr w:type="spellEnd"/>
-      <w:r>
-        <w:rPr>
-          <w:rFonts w:ascii="Times New Roman" w:hAnsi="Times New Roman" w:cs="Times New Roman"/>
-          <w:sz w:val="28"/>
-          <w:szCs w:val="28"/>
-          <w:u w:val="single"/>
-        </w:rPr>
-        <w:t>)</w:t>
-      </w:r>
-    </w:p>
-    <w:p>
-      <w:pPr>
-        <w:rPr>
-          <w:rFonts w:ascii="Times New Roman" w:eastAsia="Times New Roman" w:hAnsi="Times New Roman" w:cs="Times New Roman"/>
-          <w:sz w:val="24"/>
-          <w:szCs w:val="24"/>
-        </w:rPr>
-      </w:pPr>
-      <w:r>
-        <w:rPr>
-          <w:rFonts w:ascii="Times New Roman" w:eastAsia="Times New Roman" w:hAnsi="Times New Roman" w:cs="Times New Roman"/>
-          <w:sz w:val="24"/>
-          <w:szCs w:val="24"/>
-        </w:rPr>
-        <w:t>Jusqu'à présent, les systèmes monétaires reposaient sur la tenue centralisée des registres, que ce soit par les banques ou par des banques centrales exploitant des grands livres à l'échelle de la grande économie. Cela a apporté efficacité et sécurité aux communautés qui n’avaient aucun autre moyen de faire confiance aux comptes des autres pour savoir qui devait quoi à qui. Cependant, le problème a toujours été que ce modèle conférait trop de pouvoir et un profit excessif à ces archivistes centraux. Le défi consistait à trouver une solution de compromis: un système fiable et décentralisé permettant de garder l’ordre dans la société sans perdre l’efficacité et la sécurité offertes par la centralisation</w:t>
-      </w:r>
-      <w:r>
-        <w:rPr>
-          <w:rFonts w:ascii="Times New Roman" w:eastAsia="Times New Roman" w:hAnsi="Times New Roman" w:cs="Times New Roman"/>
-          <w:sz w:val="24"/>
-          <w:szCs w:val="24"/>
-        </w:rPr>
-        <w:t>.</w:t>
-      </w:r>
-    </w:p>
-    <w:p>
-      <w:pPr>
-        <w:rPr>
-          <w:rFonts w:ascii="Times New Roman" w:eastAsia="Times New Roman" w:hAnsi="Times New Roman" w:cs="Times New Roman"/>
-          <w:sz w:val="24"/>
-          <w:szCs w:val="24"/>
-        </w:rPr>
-      </w:pPr>
-      <w:r>
-        <w:rPr>
-          <w:rFonts w:ascii="Times New Roman" w:eastAsia="Times New Roman" w:hAnsi="Times New Roman" w:cs="Times New Roman"/>
-          <w:sz w:val="24"/>
-          <w:szCs w:val="24"/>
-        </w:rPr>
-        <w:t xml:space="preserve">Le </w:t>
-      </w:r>
-      <w:r>
-        <w:rPr>
-          <w:rFonts w:ascii="Times New Roman" w:eastAsia="Times New Roman" w:hAnsi="Times New Roman" w:cs="Times New Roman"/>
-          <w:sz w:val="24"/>
-          <w:szCs w:val="24"/>
-        </w:rPr>
-        <w:t>mode opératoire du grand livre: I</w:t>
-      </w:r>
-      <w:r>
-        <w:rPr>
-          <w:rFonts w:ascii="Times New Roman" w:eastAsia="Times New Roman" w:hAnsi="Times New Roman" w:cs="Times New Roman"/>
-          <w:sz w:val="24"/>
-          <w:szCs w:val="24"/>
-        </w:rPr>
-        <w:t xml:space="preserve">maginons 4 personnes qui sont tout les </w:t>
-      </w:r>
-      <w:r>
-        <w:rPr>
-          <w:rFonts w:ascii="Times New Roman" w:eastAsia="Times New Roman" w:hAnsi="Times New Roman" w:cs="Times New Roman"/>
-          <w:sz w:val="24"/>
-          <w:szCs w:val="24"/>
-        </w:rPr>
-        <w:t>quatre</w:t>
-      </w:r>
-      <w:r>
-        <w:rPr>
-          <w:rFonts w:ascii="Times New Roman" w:eastAsia="Times New Roman" w:hAnsi="Times New Roman" w:cs="Times New Roman"/>
-          <w:sz w:val="24"/>
-          <w:szCs w:val="24"/>
-        </w:rPr>
-        <w:t xml:space="preserve"> des </w:t>
-      </w:r>
-      <w:r>
-        <w:rPr>
-          <w:rFonts w:ascii="Times New Roman" w:eastAsia="Times New Roman" w:hAnsi="Times New Roman" w:cs="Times New Roman"/>
-          <w:sz w:val="24"/>
-          <w:szCs w:val="24"/>
-        </w:rPr>
-        <w:t>étudiants</w:t>
-      </w:r>
-      <w:r>
-        <w:rPr>
-          <w:rFonts w:ascii="Times New Roman" w:eastAsia="Times New Roman" w:hAnsi="Times New Roman" w:cs="Times New Roman"/>
-          <w:sz w:val="24"/>
-          <w:szCs w:val="24"/>
-        </w:rPr>
-        <w:t xml:space="preserve"> qui </w:t>
-      </w:r>
-      <w:r>
-        <w:rPr>
-          <w:rFonts w:ascii="Times New Roman" w:eastAsia="Times New Roman" w:hAnsi="Times New Roman" w:cs="Times New Roman"/>
-          <w:sz w:val="24"/>
-          <w:szCs w:val="24"/>
-        </w:rPr>
-        <w:t>étudient</w:t>
-      </w:r>
-      <w:r>
-        <w:rPr>
-          <w:rFonts w:ascii="Times New Roman" w:eastAsia="Times New Roman" w:hAnsi="Times New Roman" w:cs="Times New Roman"/>
-          <w:sz w:val="24"/>
-          <w:szCs w:val="24"/>
-        </w:rPr>
-        <w:t xml:space="preserve"> dans la </w:t>
-      </w:r>
-      <w:r>
-        <w:rPr>
-          <w:rFonts w:ascii="Times New Roman" w:eastAsia="Times New Roman" w:hAnsi="Times New Roman" w:cs="Times New Roman"/>
-          <w:sz w:val="24"/>
-          <w:szCs w:val="24"/>
-        </w:rPr>
-        <w:t>même</w:t>
-      </w:r>
-      <w:r>
-        <w:rPr>
-          <w:rFonts w:ascii="Times New Roman" w:eastAsia="Times New Roman" w:hAnsi="Times New Roman" w:cs="Times New Roman"/>
-          <w:sz w:val="24"/>
-          <w:szCs w:val="24"/>
-        </w:rPr>
-        <w:t xml:space="preserve"> classe; ces 4 personnes font des transaction entre eux de </w:t>
-      </w:r>
-      <w:r>
-        <w:rPr>
-          <w:rFonts w:ascii="Times New Roman" w:eastAsia="Times New Roman" w:hAnsi="Times New Roman" w:cs="Times New Roman"/>
-          <w:sz w:val="24"/>
-          <w:szCs w:val="24"/>
-        </w:rPr>
-        <w:t>façon</w:t>
-      </w:r>
-      <w:r>
-        <w:rPr>
-          <w:rFonts w:ascii="Times New Roman" w:eastAsia="Times New Roman" w:hAnsi="Times New Roman" w:cs="Times New Roman"/>
-          <w:sz w:val="24"/>
-          <w:szCs w:val="24"/>
-        </w:rPr>
-        <w:t xml:space="preserve"> </w:t>
-      </w:r>
-      <w:r>
-        <w:rPr>
-          <w:rFonts w:ascii="Times New Roman" w:eastAsia="Times New Roman" w:hAnsi="Times New Roman" w:cs="Times New Roman"/>
-          <w:sz w:val="24"/>
-          <w:szCs w:val="24"/>
-        </w:rPr>
-        <w:t>fréquentes</w:t>
-      </w:r>
-      <w:r>
-        <w:rPr>
-          <w:rFonts w:ascii="Times New Roman" w:eastAsia="Times New Roman" w:hAnsi="Times New Roman" w:cs="Times New Roman"/>
-          <w:sz w:val="24"/>
-          <w:szCs w:val="24"/>
-        </w:rPr>
-        <w:t xml:space="preserve"> et </w:t>
-      </w:r>
-      <w:r>
-        <w:rPr>
-          <w:rFonts w:ascii="Times New Roman" w:eastAsia="Times New Roman" w:hAnsi="Times New Roman" w:cs="Times New Roman"/>
-          <w:sz w:val="24"/>
-          <w:szCs w:val="24"/>
-        </w:rPr>
-        <w:t>périodiques</w:t>
-      </w:r>
-      <w:r>
-        <w:rPr>
-          <w:rFonts w:ascii="Times New Roman" w:eastAsia="Times New Roman" w:hAnsi="Times New Roman" w:cs="Times New Roman"/>
-          <w:sz w:val="24"/>
-          <w:szCs w:val="24"/>
-        </w:rPr>
-        <w:t xml:space="preserve">, un jour un des </w:t>
-      </w:r>
-      <w:r>
-        <w:rPr>
-          <w:rFonts w:ascii="Times New Roman" w:eastAsia="Times New Roman" w:hAnsi="Times New Roman" w:cs="Times New Roman"/>
-          <w:sz w:val="24"/>
-          <w:szCs w:val="24"/>
-        </w:rPr>
-        <w:t>membres</w:t>
-      </w:r>
-      <w:r>
-        <w:rPr>
-          <w:rFonts w:ascii="Times New Roman" w:eastAsia="Times New Roman" w:hAnsi="Times New Roman" w:cs="Times New Roman"/>
-          <w:sz w:val="24"/>
-          <w:szCs w:val="24"/>
-        </w:rPr>
-        <w:t xml:space="preserve"> a eu l'</w:t>
-      </w:r>
-      <w:r>
-        <w:rPr>
-          <w:rFonts w:ascii="Times New Roman" w:eastAsia="Times New Roman" w:hAnsi="Times New Roman" w:cs="Times New Roman"/>
-          <w:sz w:val="24"/>
-          <w:szCs w:val="24"/>
-        </w:rPr>
-        <w:t>idée</w:t>
-      </w:r>
-      <w:r>
-        <w:rPr>
-          <w:rFonts w:ascii="Times New Roman" w:eastAsia="Times New Roman" w:hAnsi="Times New Roman" w:cs="Times New Roman"/>
-          <w:sz w:val="24"/>
-          <w:szCs w:val="24"/>
-        </w:rPr>
-        <w:t xml:space="preserve"> d'</w:t>
-      </w:r>
-      <w:r>
-        <w:rPr>
-          <w:rFonts w:ascii="Times New Roman" w:eastAsia="Times New Roman" w:hAnsi="Times New Roman" w:cs="Times New Roman"/>
-          <w:sz w:val="24"/>
-          <w:szCs w:val="24"/>
-        </w:rPr>
-        <w:t>au lieu</w:t>
-      </w:r>
-      <w:r>
-        <w:rPr>
-          <w:rFonts w:ascii="Times New Roman" w:eastAsia="Times New Roman" w:hAnsi="Times New Roman" w:cs="Times New Roman"/>
-          <w:sz w:val="24"/>
-          <w:szCs w:val="24"/>
-        </w:rPr>
-        <w:t xml:space="preserve"> chaque fois qu'une transaction entre les </w:t>
-      </w:r>
-      <w:r>
-        <w:rPr>
-          <w:rFonts w:ascii="Times New Roman" w:eastAsia="Times New Roman" w:hAnsi="Times New Roman" w:cs="Times New Roman"/>
-          <w:sz w:val="24"/>
-          <w:szCs w:val="24"/>
-        </w:rPr>
-        <w:t>membres</w:t>
-      </w:r>
-      <w:r>
-        <w:rPr>
-          <w:rFonts w:ascii="Times New Roman" w:eastAsia="Times New Roman" w:hAnsi="Times New Roman" w:cs="Times New Roman"/>
-          <w:sz w:val="24"/>
-          <w:szCs w:val="24"/>
-        </w:rPr>
-        <w:t xml:space="preserve"> s'engendre pas la </w:t>
-      </w:r>
-      <w:r>
-        <w:rPr>
-          <w:rFonts w:ascii="Times New Roman" w:eastAsia="Times New Roman" w:hAnsi="Times New Roman" w:cs="Times New Roman"/>
-          <w:sz w:val="24"/>
-          <w:szCs w:val="24"/>
-        </w:rPr>
-        <w:t>peine</w:t>
-      </w:r>
-      <w:r>
-        <w:rPr>
-          <w:rFonts w:ascii="Times New Roman" w:eastAsia="Times New Roman" w:hAnsi="Times New Roman" w:cs="Times New Roman"/>
-          <w:sz w:val="24"/>
-          <w:szCs w:val="24"/>
-        </w:rPr>
-        <w:t xml:space="preserve"> de la payer directement avec de </w:t>
-      </w:r>
-      <w:r>
-        <w:rPr>
-          <w:rFonts w:ascii="Times New Roman" w:eastAsia="Times New Roman" w:hAnsi="Times New Roman" w:cs="Times New Roman"/>
-          <w:sz w:val="24"/>
-          <w:szCs w:val="24"/>
-        </w:rPr>
-        <w:lastRenderedPageBreak/>
-        <w:t xml:space="preserve">la monnaie mais on petit utiliser un petit tableau, auquel on </w:t>
-      </w:r>
-      <w:r>
-        <w:rPr>
-          <w:rFonts w:ascii="Times New Roman" w:eastAsia="Times New Roman" w:hAnsi="Times New Roman" w:cs="Times New Roman"/>
-          <w:sz w:val="24"/>
-          <w:szCs w:val="24"/>
-        </w:rPr>
-        <w:t>écrira</w:t>
-      </w:r>
-      <w:r>
-        <w:rPr>
-          <w:rFonts w:ascii="Times New Roman" w:eastAsia="Times New Roman" w:hAnsi="Times New Roman" w:cs="Times New Roman"/>
-          <w:sz w:val="24"/>
-          <w:szCs w:val="24"/>
-        </w:rPr>
-        <w:t xml:space="preserve"> tout les transaction qui ce sont </w:t>
-      </w:r>
-      <w:r>
-        <w:rPr>
-          <w:rFonts w:ascii="Times New Roman" w:eastAsia="Times New Roman" w:hAnsi="Times New Roman" w:cs="Times New Roman"/>
-          <w:sz w:val="24"/>
-          <w:szCs w:val="24"/>
-        </w:rPr>
-        <w:t>écoulé</w:t>
-      </w:r>
-      <w:r>
-        <w:rPr>
-          <w:rFonts w:ascii="Times New Roman" w:eastAsia="Times New Roman" w:hAnsi="Times New Roman" w:cs="Times New Roman"/>
-          <w:sz w:val="24"/>
-          <w:szCs w:val="24"/>
-        </w:rPr>
-        <w:t xml:space="preserve"> par exemple au cours du mois.</w:t>
-      </w:r>
-    </w:p>
-    <w:p>
-      <w:pPr>
-        <w:rPr>
-          <w:rFonts w:ascii="Times New Roman" w:eastAsia="Times New Roman" w:hAnsi="Times New Roman" w:cs="Times New Roman"/>
-          <w:sz w:val="24"/>
-          <w:szCs w:val="24"/>
-        </w:rPr>
-      </w:pPr>
-      <w:r>
-        <w:rPr>
-          <w:rFonts w:ascii="Times New Roman" w:eastAsia="Times New Roman" w:hAnsi="Times New Roman" w:cs="Times New Roman"/>
-          <w:sz w:val="24"/>
-          <w:szCs w:val="24"/>
-        </w:rPr>
-        <w:tab/>
-      </w:r>
-      <w:r>
-        <w:rPr>
-          <w:rFonts w:ascii="Times New Roman" w:eastAsia="Times New Roman" w:hAnsi="Times New Roman" w:cs="Times New Roman"/>
-          <w:sz w:val="24"/>
-          <w:szCs w:val="24"/>
-        </w:rPr>
-        <w:t xml:space="preserve">A paye 100 </w:t>
-      </w:r>
-      <w:proofErr w:type="spellStart"/>
-      <w:r>
-        <w:rPr>
-          <w:rFonts w:ascii="Times New Roman" w:eastAsia="Times New Roman" w:hAnsi="Times New Roman" w:cs="Times New Roman"/>
-          <w:sz w:val="24"/>
-          <w:szCs w:val="24"/>
-        </w:rPr>
-        <w:t>dh</w:t>
-      </w:r>
-      <w:proofErr w:type="spellEnd"/>
-      <w:r>
-        <w:rPr>
-          <w:rFonts w:ascii="Times New Roman" w:eastAsia="Times New Roman" w:hAnsi="Times New Roman" w:cs="Times New Roman"/>
-          <w:sz w:val="24"/>
-          <w:szCs w:val="24"/>
-        </w:rPr>
-        <w:t xml:space="preserve"> B</w:t>
-      </w:r>
-    </w:p>
-    <w:p>
-      <w:pPr>
-        <w:rPr>
-          <w:rFonts w:ascii="Times New Roman" w:eastAsia="Times New Roman" w:hAnsi="Times New Roman" w:cs="Times New Roman"/>
-          <w:sz w:val="24"/>
-          <w:szCs w:val="24"/>
-        </w:rPr>
-      </w:pPr>
-      <w:r>
-        <w:rPr>
-          <w:rFonts w:ascii="Times New Roman" w:eastAsia="Times New Roman" w:hAnsi="Times New Roman" w:cs="Times New Roman"/>
-          <w:sz w:val="24"/>
-          <w:szCs w:val="24"/>
-        </w:rPr>
-        <w:tab/>
-      </w:r>
-      <w:r>
-        <w:rPr>
-          <w:rFonts w:ascii="Times New Roman" w:eastAsia="Times New Roman" w:hAnsi="Times New Roman" w:cs="Times New Roman"/>
-          <w:sz w:val="24"/>
-          <w:szCs w:val="24"/>
-        </w:rPr>
-        <w:t xml:space="preserve">B paye 50 </w:t>
-      </w:r>
-      <w:proofErr w:type="spellStart"/>
-      <w:r>
-        <w:rPr>
-          <w:rFonts w:ascii="Times New Roman" w:eastAsia="Times New Roman" w:hAnsi="Times New Roman" w:cs="Times New Roman"/>
-          <w:sz w:val="24"/>
-          <w:szCs w:val="24"/>
-        </w:rPr>
-        <w:t>dh</w:t>
-      </w:r>
-      <w:proofErr w:type="spellEnd"/>
-      <w:r>
-        <w:rPr>
-          <w:rFonts w:ascii="Times New Roman" w:eastAsia="Times New Roman" w:hAnsi="Times New Roman" w:cs="Times New Roman"/>
-          <w:sz w:val="24"/>
-          <w:szCs w:val="24"/>
-        </w:rPr>
-        <w:t xml:space="preserve"> C</w:t>
-      </w:r>
-    </w:p>
-    <w:p>
-      <w:pPr>
-        <w:rPr>
-          <w:rFonts w:ascii="Times New Roman" w:eastAsia="Times New Roman" w:hAnsi="Times New Roman" w:cs="Times New Roman"/>
-          <w:sz w:val="24"/>
-          <w:szCs w:val="24"/>
-          <w:lang w:val="en-US"/>
-        </w:rPr>
-      </w:pPr>
-      <w:r>
-        <w:rPr>
-          <w:rFonts w:ascii="Times New Roman" w:eastAsia="Times New Roman" w:hAnsi="Times New Roman" w:cs="Times New Roman"/>
-          <w:sz w:val="24"/>
-          <w:szCs w:val="24"/>
-        </w:rPr>
-        <w:tab/>
-      </w:r>
-      <w:r>
-        <w:rPr>
-          <w:rFonts w:ascii="Times New Roman" w:eastAsia="Times New Roman" w:hAnsi="Times New Roman" w:cs="Times New Roman"/>
-          <w:sz w:val="24"/>
-          <w:szCs w:val="24"/>
-          <w:lang w:val="en-US"/>
-        </w:rPr>
-        <w:t xml:space="preserve">C </w:t>
-      </w:r>
-      <w:proofErr w:type="spellStart"/>
-      <w:r>
-        <w:rPr>
-          <w:rFonts w:ascii="Times New Roman" w:eastAsia="Times New Roman" w:hAnsi="Times New Roman" w:cs="Times New Roman"/>
-          <w:sz w:val="24"/>
-          <w:szCs w:val="24"/>
-          <w:lang w:val="en-US"/>
-        </w:rPr>
-        <w:t>paye</w:t>
-      </w:r>
-      <w:proofErr w:type="spellEnd"/>
-      <w:r>
-        <w:rPr>
-          <w:rFonts w:ascii="Times New Roman" w:eastAsia="Times New Roman" w:hAnsi="Times New Roman" w:cs="Times New Roman"/>
-          <w:sz w:val="24"/>
-          <w:szCs w:val="24"/>
-          <w:lang w:val="en-US"/>
-        </w:rPr>
-        <w:t xml:space="preserve"> 150 dh D</w:t>
-      </w:r>
-    </w:p>
-    <w:p>
-      <w:pPr>
-        <w:rPr>
-          <w:rFonts w:ascii="Times New Roman" w:eastAsia="Times New Roman" w:hAnsi="Times New Roman" w:cs="Times New Roman"/>
-          <w:sz w:val="24"/>
-          <w:szCs w:val="24"/>
-          <w:lang w:val="en-US"/>
-        </w:rPr>
-      </w:pPr>
-      <w:r>
-        <w:rPr>
-          <w:rFonts w:ascii="Times New Roman" w:eastAsia="Times New Roman" w:hAnsi="Times New Roman" w:cs="Times New Roman"/>
-          <w:sz w:val="24"/>
-          <w:szCs w:val="24"/>
-          <w:lang w:val="en-US"/>
-        </w:rPr>
-        <w:tab/>
-      </w:r>
-      <w:r>
-        <w:rPr>
-          <w:rFonts w:ascii="Times New Roman" w:eastAsia="Times New Roman" w:hAnsi="Times New Roman" w:cs="Times New Roman"/>
-          <w:sz w:val="24"/>
-          <w:szCs w:val="24"/>
-          <w:lang w:val="en-US"/>
-        </w:rPr>
-        <w:t xml:space="preserve">D </w:t>
-      </w:r>
-      <w:proofErr w:type="spellStart"/>
-      <w:r>
-        <w:rPr>
-          <w:rFonts w:ascii="Times New Roman" w:eastAsia="Times New Roman" w:hAnsi="Times New Roman" w:cs="Times New Roman"/>
-          <w:sz w:val="24"/>
-          <w:szCs w:val="24"/>
-          <w:lang w:val="en-US"/>
-        </w:rPr>
-        <w:t>paye</w:t>
-      </w:r>
-      <w:proofErr w:type="spellEnd"/>
-      <w:r>
-        <w:rPr>
-          <w:rFonts w:ascii="Times New Roman" w:eastAsia="Times New Roman" w:hAnsi="Times New Roman" w:cs="Times New Roman"/>
-          <w:sz w:val="24"/>
-          <w:szCs w:val="24"/>
-          <w:lang w:val="en-US"/>
-        </w:rPr>
-        <w:t xml:space="preserve"> </w:t>
-      </w:r>
-      <w:r>
-        <w:rPr>
-          <w:rFonts w:ascii="Times New Roman" w:eastAsia="Times New Roman" w:hAnsi="Times New Roman" w:cs="Times New Roman"/>
-          <w:sz w:val="24"/>
-          <w:szCs w:val="24"/>
-          <w:lang w:val="en-US"/>
-        </w:rPr>
-        <w:t>100dh A</w:t>
-      </w:r>
-    </w:p>
-    <w:p>
-      <w:pPr>
-        <w:rPr>
-          <w:rFonts w:ascii="Times New Roman" w:eastAsia="Times New Roman" w:hAnsi="Times New Roman" w:cs="Times New Roman"/>
-          <w:sz w:val="24"/>
-          <w:szCs w:val="24"/>
-          <w:lang w:val="en-US"/>
-        </w:rPr>
-      </w:pPr>
-      <w:r>
-        <w:rPr>
-          <w:rFonts w:ascii="Times New Roman" w:hAnsi="Times New Roman" w:cs="Times New Roman"/>
-          <w:sz w:val="24"/>
-          <w:szCs w:val="24"/>
-          <w:lang w:val="en-US"/>
-        </w:rPr>
-        <w:t xml:space="preserve"> </w:t>
-      </w:r>
-    </w:p>
-    <w:p>
-      <w:pPr>
-        <w:rPr>
-          <w:rFonts w:ascii="Times New Roman" w:hAnsi="Times New Roman" w:cs="Times New Roman"/>
-          <w:sz w:val="24"/>
-          <w:szCs w:val="24"/>
-        </w:rPr>
-      </w:pPr>
-      <w:r>
-        <w:rPr>
-          <w:rFonts w:ascii="Times New Roman" w:hAnsi="Times New Roman" w:cs="Times New Roman"/>
-          <w:sz w:val="24"/>
-          <w:szCs w:val="24"/>
-        </w:rPr>
-        <w:t xml:space="preserve">Supposons que a la fin de chaque mois les </w:t>
-      </w:r>
-      <w:r>
-        <w:rPr>
-          <w:rFonts w:ascii="Times New Roman" w:hAnsi="Times New Roman" w:cs="Times New Roman"/>
-          <w:sz w:val="24"/>
-          <w:szCs w:val="24"/>
-        </w:rPr>
-        <w:t>membre</w:t>
-      </w:r>
-      <w:r>
-        <w:rPr>
-          <w:rFonts w:ascii="Times New Roman" w:hAnsi="Times New Roman" w:cs="Times New Roman"/>
-          <w:sz w:val="24"/>
-          <w:szCs w:val="24"/>
-        </w:rPr>
-        <w:t xml:space="preserve"> de ce petit groupes , vont </w:t>
-      </w:r>
-      <w:r>
-        <w:rPr>
-          <w:rFonts w:ascii="Times New Roman" w:hAnsi="Times New Roman" w:cs="Times New Roman"/>
-          <w:sz w:val="24"/>
-          <w:szCs w:val="24"/>
-        </w:rPr>
-        <w:t>chacun</w:t>
-      </w:r>
-      <w:r>
-        <w:rPr>
-          <w:rFonts w:ascii="Times New Roman" w:hAnsi="Times New Roman" w:cs="Times New Roman"/>
-          <w:sz w:val="24"/>
-          <w:szCs w:val="24"/>
-        </w:rPr>
-        <w:t xml:space="preserve"> payer les sommes qui leur sont respectivement due, imaginons maintenant qui les </w:t>
-      </w:r>
-      <w:r>
-        <w:rPr>
-          <w:rFonts w:ascii="Times New Roman" w:hAnsi="Times New Roman" w:cs="Times New Roman"/>
-          <w:sz w:val="24"/>
-          <w:szCs w:val="24"/>
-        </w:rPr>
-        <w:t>membres</w:t>
-      </w:r>
-      <w:r>
-        <w:rPr>
-          <w:rFonts w:ascii="Times New Roman" w:hAnsi="Times New Roman" w:cs="Times New Roman"/>
-          <w:sz w:val="24"/>
-          <w:szCs w:val="24"/>
-        </w:rPr>
-        <w:t xml:space="preserve"> de ce groupe n'</w:t>
-      </w:r>
-      <w:r>
-        <w:rPr>
-          <w:rFonts w:ascii="Times New Roman" w:hAnsi="Times New Roman" w:cs="Times New Roman"/>
-          <w:sz w:val="24"/>
-          <w:szCs w:val="24"/>
-        </w:rPr>
-        <w:t>échange</w:t>
-      </w:r>
-      <w:r>
-        <w:rPr>
-          <w:rFonts w:ascii="Times New Roman" w:hAnsi="Times New Roman" w:cs="Times New Roman"/>
-          <w:sz w:val="24"/>
-          <w:szCs w:val="24"/>
-        </w:rPr>
-        <w:t xml:space="preserve"> pas avec le monde </w:t>
-      </w:r>
-      <w:r>
-        <w:rPr>
-          <w:rFonts w:ascii="Times New Roman" w:hAnsi="Times New Roman" w:cs="Times New Roman"/>
-          <w:sz w:val="24"/>
-          <w:szCs w:val="24"/>
-        </w:rPr>
-        <w:t>extérieur</w:t>
-      </w:r>
-      <w:r>
-        <w:rPr>
-          <w:rFonts w:ascii="Times New Roman" w:hAnsi="Times New Roman" w:cs="Times New Roman"/>
-          <w:sz w:val="24"/>
-          <w:szCs w:val="24"/>
-        </w:rPr>
-        <w:t xml:space="preserve"> mais effectue des transaction uniquement avec ce groupe, on voit bien si cette </w:t>
-      </w:r>
-      <w:r>
-        <w:rPr>
-          <w:rFonts w:ascii="Times New Roman" w:hAnsi="Times New Roman" w:cs="Times New Roman"/>
-          <w:sz w:val="24"/>
-          <w:szCs w:val="24"/>
-        </w:rPr>
-        <w:t>hypothèse</w:t>
-      </w:r>
-      <w:r>
-        <w:rPr>
-          <w:rFonts w:ascii="Times New Roman" w:hAnsi="Times New Roman" w:cs="Times New Roman"/>
-          <w:sz w:val="24"/>
-          <w:szCs w:val="24"/>
-        </w:rPr>
-        <w:t xml:space="preserve"> est </w:t>
-      </w:r>
-      <w:r>
-        <w:rPr>
-          <w:rFonts w:ascii="Times New Roman" w:hAnsi="Times New Roman" w:cs="Times New Roman"/>
-          <w:sz w:val="24"/>
-          <w:szCs w:val="24"/>
-        </w:rPr>
-        <w:t>vérifier</w:t>
-      </w:r>
-      <w:r>
-        <w:rPr>
-          <w:rFonts w:ascii="Times New Roman" w:hAnsi="Times New Roman" w:cs="Times New Roman"/>
-          <w:sz w:val="24"/>
-          <w:szCs w:val="24"/>
-        </w:rPr>
-        <w:t xml:space="preserve"> en peut </w:t>
-      </w:r>
-      <w:r>
-        <w:rPr>
-          <w:rFonts w:ascii="Times New Roman" w:hAnsi="Times New Roman" w:cs="Times New Roman"/>
-          <w:sz w:val="24"/>
-          <w:szCs w:val="24"/>
-        </w:rPr>
-        <w:t>carrément</w:t>
-      </w:r>
-      <w:r>
-        <w:rPr>
-          <w:rFonts w:ascii="Times New Roman" w:hAnsi="Times New Roman" w:cs="Times New Roman"/>
-          <w:sz w:val="24"/>
-          <w:szCs w:val="24"/>
-        </w:rPr>
-        <w:t xml:space="preserve"> ce passer de la monnaie, on peut juste ce </w:t>
-      </w:r>
-      <w:r>
-        <w:rPr>
-          <w:rFonts w:ascii="Times New Roman" w:hAnsi="Times New Roman" w:cs="Times New Roman"/>
-          <w:sz w:val="24"/>
-          <w:szCs w:val="24"/>
-        </w:rPr>
-        <w:t>contenter</w:t>
-      </w:r>
-      <w:r>
-        <w:rPr>
-          <w:rFonts w:ascii="Times New Roman" w:hAnsi="Times New Roman" w:cs="Times New Roman"/>
-          <w:sz w:val="24"/>
-          <w:szCs w:val="24"/>
-        </w:rPr>
-        <w:t xml:space="preserve"> d'</w:t>
-      </w:r>
-      <w:r>
-        <w:rPr>
-          <w:rFonts w:ascii="Times New Roman" w:hAnsi="Times New Roman" w:cs="Times New Roman"/>
-          <w:sz w:val="24"/>
-          <w:szCs w:val="24"/>
-        </w:rPr>
-        <w:t>écrire</w:t>
-      </w:r>
-      <w:r>
-        <w:rPr>
-          <w:rFonts w:ascii="Times New Roman" w:hAnsi="Times New Roman" w:cs="Times New Roman"/>
-          <w:sz w:val="24"/>
-          <w:szCs w:val="24"/>
-        </w:rPr>
-        <w:t xml:space="preserve"> les transaction dans ce tableau ...</w:t>
-      </w:r>
-    </w:p>
-    <w:p>
-      <w:pPr>
-        <w:rPr>
-          <w:rFonts w:ascii="Times New Roman" w:hAnsi="Times New Roman" w:cs="Times New Roman"/>
-          <w:sz w:val="24"/>
-          <w:szCs w:val="24"/>
-        </w:rPr>
-      </w:pPr>
-      <w:r>
-        <w:rPr>
-          <w:rFonts w:ascii="Times New Roman" w:hAnsi="Times New Roman" w:cs="Times New Roman"/>
-          <w:sz w:val="24"/>
-          <w:szCs w:val="24"/>
-        </w:rPr>
-        <w:t xml:space="preserve">Mais il existe 2 </w:t>
-      </w:r>
-      <w:r>
-        <w:rPr>
-          <w:rFonts w:ascii="Times New Roman" w:hAnsi="Times New Roman" w:cs="Times New Roman"/>
-          <w:sz w:val="24"/>
-          <w:szCs w:val="24"/>
-        </w:rPr>
-        <w:t>problèmes</w:t>
-      </w:r>
-      <w:r>
-        <w:rPr>
-          <w:rFonts w:ascii="Times New Roman" w:hAnsi="Times New Roman" w:cs="Times New Roman"/>
-          <w:sz w:val="24"/>
-          <w:szCs w:val="24"/>
-        </w:rPr>
-        <w:t xml:space="preserve"> lier a l'utilisation du grand livre qui sont:</w:t>
-      </w:r>
-    </w:p>
-    <w:p>
-      <w:pPr>
-        <w:rPr>
-          <w:rFonts w:ascii="Times New Roman" w:hAnsi="Times New Roman" w:cs="Times New Roman"/>
-          <w:sz w:val="24"/>
-          <w:szCs w:val="24"/>
-        </w:rPr>
-      </w:pPr>
-      <w:r>
-        <w:rPr>
-          <w:rFonts w:ascii="Times New Roman" w:hAnsi="Times New Roman" w:cs="Times New Roman"/>
-          <w:sz w:val="24"/>
-          <w:szCs w:val="24"/>
-        </w:rPr>
-        <w:t xml:space="preserve">-on a dit 'A paye 100 </w:t>
-      </w:r>
-      <w:proofErr w:type="spellStart"/>
-      <w:r>
-        <w:rPr>
-          <w:rFonts w:ascii="Times New Roman" w:hAnsi="Times New Roman" w:cs="Times New Roman"/>
-          <w:sz w:val="24"/>
-          <w:szCs w:val="24"/>
-        </w:rPr>
-        <w:t>dh</w:t>
-      </w:r>
-      <w:proofErr w:type="spellEnd"/>
-      <w:r>
-        <w:rPr>
-          <w:rFonts w:ascii="Times New Roman" w:hAnsi="Times New Roman" w:cs="Times New Roman"/>
-          <w:sz w:val="24"/>
-          <w:szCs w:val="24"/>
-        </w:rPr>
-        <w:t xml:space="preserve"> B ' mais comment peut on </w:t>
-      </w:r>
-      <w:r>
-        <w:rPr>
-          <w:rFonts w:ascii="Times New Roman" w:hAnsi="Times New Roman" w:cs="Times New Roman"/>
-          <w:sz w:val="24"/>
-          <w:szCs w:val="24"/>
-        </w:rPr>
-        <w:t>vérifier</w:t>
-      </w:r>
-      <w:r>
-        <w:rPr>
-          <w:rFonts w:ascii="Times New Roman" w:hAnsi="Times New Roman" w:cs="Times New Roman"/>
-          <w:sz w:val="24"/>
-          <w:szCs w:val="24"/>
-        </w:rPr>
-        <w:t xml:space="preserve"> que la transaction a elle </w:t>
-      </w:r>
-      <w:r>
-        <w:rPr>
-          <w:rFonts w:ascii="Times New Roman" w:hAnsi="Times New Roman" w:cs="Times New Roman"/>
-          <w:sz w:val="24"/>
-          <w:szCs w:val="24"/>
-        </w:rPr>
-        <w:t>réellement</w:t>
-      </w:r>
-      <w:r>
-        <w:rPr>
-          <w:rFonts w:ascii="Times New Roman" w:hAnsi="Times New Roman" w:cs="Times New Roman"/>
-          <w:sz w:val="24"/>
-          <w:szCs w:val="24"/>
-        </w:rPr>
-        <w:t xml:space="preserve"> </w:t>
-      </w:r>
-      <w:r>
-        <w:rPr>
-          <w:rFonts w:ascii="Times New Roman" w:hAnsi="Times New Roman" w:cs="Times New Roman"/>
-          <w:sz w:val="24"/>
-          <w:szCs w:val="24"/>
-        </w:rPr>
-        <w:t>était</w:t>
-      </w:r>
-      <w:r>
-        <w:rPr>
-          <w:rFonts w:ascii="Times New Roman" w:hAnsi="Times New Roman" w:cs="Times New Roman"/>
-          <w:sz w:val="24"/>
-          <w:szCs w:val="24"/>
-        </w:rPr>
-        <w:t xml:space="preserve"> effectuer, donc il faut que la personne B "signe" que effectivement elle a </w:t>
-      </w:r>
-      <w:r>
-        <w:rPr>
-          <w:rFonts w:ascii="Times New Roman" w:hAnsi="Times New Roman" w:cs="Times New Roman"/>
-          <w:sz w:val="24"/>
-          <w:szCs w:val="24"/>
-        </w:rPr>
-        <w:t>reçus</w:t>
-      </w:r>
-      <w:r>
-        <w:rPr>
-          <w:rFonts w:ascii="Times New Roman" w:hAnsi="Times New Roman" w:cs="Times New Roman"/>
-          <w:sz w:val="24"/>
-          <w:szCs w:val="24"/>
-        </w:rPr>
-        <w:t xml:space="preserve"> le montant du, on </w:t>
-      </w:r>
-      <w:r>
-        <w:rPr>
-          <w:rFonts w:ascii="Times New Roman" w:hAnsi="Times New Roman" w:cs="Times New Roman"/>
-          <w:sz w:val="24"/>
-          <w:szCs w:val="24"/>
-        </w:rPr>
-        <w:t>verra</w:t>
-      </w:r>
-      <w:r>
-        <w:rPr>
-          <w:rFonts w:ascii="Times New Roman" w:hAnsi="Times New Roman" w:cs="Times New Roman"/>
-          <w:sz w:val="24"/>
-          <w:szCs w:val="24"/>
-        </w:rPr>
-        <w:t xml:space="preserve"> par la suite comment les signatures </w:t>
-      </w:r>
-      <w:r>
-        <w:rPr>
-          <w:rFonts w:ascii="Times New Roman" w:hAnsi="Times New Roman" w:cs="Times New Roman"/>
-          <w:sz w:val="24"/>
-          <w:szCs w:val="24"/>
-        </w:rPr>
-        <w:t>électroniques</w:t>
-      </w:r>
-      <w:r>
-        <w:rPr>
-          <w:rFonts w:ascii="Times New Roman" w:hAnsi="Times New Roman" w:cs="Times New Roman"/>
-          <w:sz w:val="24"/>
-          <w:szCs w:val="24"/>
-        </w:rPr>
-        <w:t xml:space="preserve"> peuvent elle exister.</w:t>
-      </w:r>
-    </w:p>
-    <w:p>
-      <w:pPr>
-        <w:rPr>
-          <w:rFonts w:ascii="Times New Roman" w:hAnsi="Times New Roman" w:cs="Times New Roman"/>
-          <w:sz w:val="24"/>
-          <w:szCs w:val="24"/>
-        </w:rPr>
-      </w:pPr>
-      <w:r>
-        <w:rPr>
-          <w:rFonts w:ascii="Times New Roman" w:hAnsi="Times New Roman" w:cs="Times New Roman"/>
-          <w:sz w:val="24"/>
-          <w:szCs w:val="24"/>
-        </w:rPr>
-        <w:t xml:space="preserve">- le </w:t>
-      </w:r>
-      <w:r>
-        <w:rPr>
-          <w:rFonts w:ascii="Times New Roman" w:hAnsi="Times New Roman" w:cs="Times New Roman"/>
-          <w:sz w:val="24"/>
-          <w:szCs w:val="24"/>
-        </w:rPr>
-        <w:t>deuxième</w:t>
-      </w:r>
-      <w:r>
-        <w:rPr>
-          <w:rFonts w:ascii="Times New Roman" w:hAnsi="Times New Roman" w:cs="Times New Roman"/>
-          <w:sz w:val="24"/>
-          <w:szCs w:val="24"/>
-        </w:rPr>
-        <w:t xml:space="preserve"> </w:t>
-      </w:r>
-      <w:r>
-        <w:rPr>
-          <w:rFonts w:ascii="Times New Roman" w:hAnsi="Times New Roman" w:cs="Times New Roman"/>
-          <w:sz w:val="24"/>
-          <w:szCs w:val="24"/>
-        </w:rPr>
-        <w:t>problème</w:t>
-      </w:r>
-      <w:r>
-        <w:rPr>
-          <w:rFonts w:ascii="Times New Roman" w:hAnsi="Times New Roman" w:cs="Times New Roman"/>
-          <w:sz w:val="24"/>
-          <w:szCs w:val="24"/>
-        </w:rPr>
-        <w:t xml:space="preserve">, et </w:t>
-      </w:r>
-      <w:r>
-        <w:rPr>
-          <w:rFonts w:ascii="Times New Roman" w:hAnsi="Times New Roman" w:cs="Times New Roman"/>
-          <w:sz w:val="24"/>
-          <w:szCs w:val="24"/>
-        </w:rPr>
-        <w:t>supposant</w:t>
-      </w:r>
-      <w:r>
-        <w:rPr>
-          <w:rFonts w:ascii="Times New Roman" w:hAnsi="Times New Roman" w:cs="Times New Roman"/>
-          <w:sz w:val="24"/>
-          <w:szCs w:val="24"/>
-        </w:rPr>
-        <w:t xml:space="preserve"> qu'on utilise uniquement le </w:t>
-      </w:r>
-      <w:r>
-        <w:rPr>
-          <w:rFonts w:ascii="Times New Roman" w:hAnsi="Times New Roman" w:cs="Times New Roman"/>
-          <w:sz w:val="24"/>
-          <w:szCs w:val="24"/>
-        </w:rPr>
-        <w:t>système</w:t>
-      </w:r>
-      <w:r>
-        <w:rPr>
-          <w:rFonts w:ascii="Times New Roman" w:hAnsi="Times New Roman" w:cs="Times New Roman"/>
-          <w:sz w:val="24"/>
-          <w:szCs w:val="24"/>
-        </w:rPr>
-        <w:t xml:space="preserve"> du grand livre et non la monnaie, par exemple </w:t>
-      </w:r>
-      <w:r>
-        <w:rPr>
-          <w:rFonts w:ascii="Times New Roman" w:hAnsi="Times New Roman" w:cs="Times New Roman"/>
-          <w:sz w:val="24"/>
-          <w:szCs w:val="24"/>
-        </w:rPr>
-        <w:t xml:space="preserve">C pourra s'endetter de 1000 </w:t>
-      </w:r>
-      <w:proofErr w:type="spellStart"/>
-      <w:r>
-        <w:rPr>
-          <w:rFonts w:ascii="Times New Roman" w:hAnsi="Times New Roman" w:cs="Times New Roman"/>
-          <w:sz w:val="24"/>
-          <w:szCs w:val="24"/>
-        </w:rPr>
-        <w:t>dh</w:t>
-      </w:r>
-      <w:proofErr w:type="spellEnd"/>
-      <w:r>
-        <w:rPr>
-          <w:rFonts w:ascii="Times New Roman" w:hAnsi="Times New Roman" w:cs="Times New Roman"/>
-          <w:sz w:val="24"/>
-          <w:szCs w:val="24"/>
-        </w:rPr>
-        <w:t xml:space="preserve"> et juste quitter s'en aller sans jamais payer les gens a qu'il leur doit de l'argent, ce </w:t>
-      </w:r>
-      <w:r>
-        <w:rPr>
-          <w:rFonts w:ascii="Times New Roman" w:hAnsi="Times New Roman" w:cs="Times New Roman"/>
-          <w:sz w:val="24"/>
-          <w:szCs w:val="24"/>
-        </w:rPr>
-        <w:t>problème</w:t>
-      </w:r>
-      <w:r>
-        <w:rPr>
-          <w:rFonts w:ascii="Times New Roman" w:hAnsi="Times New Roman" w:cs="Times New Roman"/>
-          <w:sz w:val="24"/>
-          <w:szCs w:val="24"/>
-        </w:rPr>
-        <w:t xml:space="preserve"> trouve solution en l'instauration de limites, qui sont assez simples; tu ne peut </w:t>
-      </w:r>
-      <w:r>
-        <w:rPr>
-          <w:rFonts w:ascii="Times New Roman" w:hAnsi="Times New Roman" w:cs="Times New Roman"/>
-          <w:sz w:val="24"/>
-          <w:szCs w:val="24"/>
-        </w:rPr>
-        <w:t>dépenser</w:t>
-      </w:r>
-      <w:r>
-        <w:rPr>
-          <w:rFonts w:ascii="Times New Roman" w:hAnsi="Times New Roman" w:cs="Times New Roman"/>
-          <w:sz w:val="24"/>
-          <w:szCs w:val="24"/>
-        </w:rPr>
-        <w:t xml:space="preserve"> que ce que tu </w:t>
-      </w:r>
-      <w:r>
-        <w:rPr>
-          <w:rFonts w:ascii="Times New Roman" w:hAnsi="Times New Roman" w:cs="Times New Roman"/>
-          <w:sz w:val="24"/>
-          <w:szCs w:val="24"/>
-        </w:rPr>
-        <w:t>possède</w:t>
-      </w:r>
-      <w:r>
-        <w:rPr>
-          <w:rFonts w:ascii="Times New Roman" w:hAnsi="Times New Roman" w:cs="Times New Roman"/>
-          <w:sz w:val="24"/>
-          <w:szCs w:val="24"/>
-        </w:rPr>
-        <w:t xml:space="preserve"> </w:t>
-      </w:r>
-      <w:r>
-        <w:rPr>
-          <w:rFonts w:ascii="Times New Roman" w:hAnsi="Times New Roman" w:cs="Times New Roman"/>
-          <w:sz w:val="24"/>
-          <w:szCs w:val="24"/>
-        </w:rPr>
-        <w:t>déjà</w:t>
-      </w:r>
-      <w:r>
-        <w:rPr>
-          <w:rFonts w:ascii="Times New Roman" w:hAnsi="Times New Roman" w:cs="Times New Roman"/>
-          <w:sz w:val="24"/>
-          <w:szCs w:val="24"/>
-        </w:rPr>
-        <w:t xml:space="preserve"> en argent, ce </w:t>
-      </w:r>
-      <w:r>
-        <w:rPr>
-          <w:rFonts w:ascii="Times New Roman" w:hAnsi="Times New Roman" w:cs="Times New Roman"/>
-          <w:sz w:val="24"/>
-          <w:szCs w:val="24"/>
-        </w:rPr>
-        <w:t>système</w:t>
-      </w:r>
-      <w:r>
-        <w:rPr>
-          <w:rFonts w:ascii="Times New Roman" w:hAnsi="Times New Roman" w:cs="Times New Roman"/>
-          <w:sz w:val="24"/>
-          <w:szCs w:val="24"/>
-        </w:rPr>
-        <w:t xml:space="preserve"> est le </w:t>
-      </w:r>
-      <w:r>
-        <w:rPr>
-          <w:rFonts w:ascii="Times New Roman" w:hAnsi="Times New Roman" w:cs="Times New Roman"/>
-          <w:sz w:val="24"/>
-          <w:szCs w:val="24"/>
-        </w:rPr>
-        <w:t>même</w:t>
-      </w:r>
-      <w:r>
-        <w:rPr>
-          <w:rFonts w:ascii="Times New Roman" w:hAnsi="Times New Roman" w:cs="Times New Roman"/>
-          <w:sz w:val="24"/>
-          <w:szCs w:val="24"/>
-        </w:rPr>
-        <w:t xml:space="preserve"> utiliser par les cartes bancaires par exemple....</w:t>
-      </w:r>
-    </w:p>
-    <w:p>
-      <w:pPr>
-        <w:rPr>
-          <w:rFonts w:ascii="Times New Roman" w:hAnsi="Times New Roman" w:cs="Times New Roman"/>
-          <w:sz w:val="24"/>
-          <w:szCs w:val="24"/>
-        </w:rPr>
-      </w:pPr>
-      <w:r>
-        <w:rPr>
-          <w:rFonts w:ascii="Times New Roman" w:hAnsi="Times New Roman" w:cs="Times New Roman"/>
-          <w:sz w:val="24"/>
-          <w:szCs w:val="24"/>
-        </w:rPr>
-        <w:t xml:space="preserve">-3-il existe un </w:t>
-      </w:r>
-      <w:r>
-        <w:rPr>
-          <w:rFonts w:ascii="Times New Roman" w:hAnsi="Times New Roman" w:cs="Times New Roman"/>
-          <w:sz w:val="24"/>
-          <w:szCs w:val="24"/>
-        </w:rPr>
-        <w:t>problème</w:t>
-      </w:r>
-      <w:r>
-        <w:rPr>
-          <w:rFonts w:ascii="Times New Roman" w:hAnsi="Times New Roman" w:cs="Times New Roman"/>
-          <w:sz w:val="24"/>
-          <w:szCs w:val="24"/>
-        </w:rPr>
-        <w:t xml:space="preserve"> courant qui est le "double spending" qui signifie payer deux fois ou </w:t>
-      </w:r>
-      <w:r>
-        <w:rPr>
-          <w:rFonts w:ascii="Times New Roman" w:hAnsi="Times New Roman" w:cs="Times New Roman"/>
-          <w:sz w:val="24"/>
-          <w:szCs w:val="24"/>
-        </w:rPr>
-        <w:t>même</w:t>
-      </w:r>
-      <w:r>
-        <w:rPr>
-          <w:rFonts w:ascii="Times New Roman" w:hAnsi="Times New Roman" w:cs="Times New Roman"/>
-          <w:sz w:val="24"/>
-          <w:szCs w:val="24"/>
-        </w:rPr>
-        <w:t xml:space="preserve"> plus, c'est a dire payer un ordinateur moyennant 10 bitcoin et ensuite payer un </w:t>
-      </w:r>
-      <w:r>
-        <w:rPr>
-          <w:rFonts w:ascii="Times New Roman" w:hAnsi="Times New Roman" w:cs="Times New Roman"/>
-          <w:sz w:val="24"/>
-          <w:szCs w:val="24"/>
-        </w:rPr>
-        <w:t>téléphone</w:t>
-      </w:r>
-      <w:r>
-        <w:rPr>
-          <w:rFonts w:ascii="Times New Roman" w:hAnsi="Times New Roman" w:cs="Times New Roman"/>
-          <w:sz w:val="24"/>
-          <w:szCs w:val="24"/>
-        </w:rPr>
-        <w:t xml:space="preserve"> portable moyennant les "</w:t>
-      </w:r>
-      <w:r>
-        <w:rPr>
-          <w:rFonts w:ascii="Times New Roman" w:hAnsi="Times New Roman" w:cs="Times New Roman"/>
-          <w:sz w:val="24"/>
-          <w:szCs w:val="24"/>
-        </w:rPr>
-        <w:t>mêmes</w:t>
-      </w:r>
-      <w:r>
-        <w:rPr>
-          <w:rFonts w:ascii="Times New Roman" w:hAnsi="Times New Roman" w:cs="Times New Roman"/>
-          <w:sz w:val="24"/>
-          <w:szCs w:val="24"/>
-        </w:rPr>
-        <w:t xml:space="preserve">" bitcoin, il existe une solution a ce </w:t>
-      </w:r>
-      <w:r>
-        <w:rPr>
-          <w:rFonts w:ascii="Times New Roman" w:hAnsi="Times New Roman" w:cs="Times New Roman"/>
-          <w:sz w:val="24"/>
-          <w:szCs w:val="24"/>
-        </w:rPr>
-        <w:t>problème</w:t>
-      </w:r>
-      <w:r>
-        <w:rPr>
-          <w:rFonts w:ascii="Times New Roman" w:hAnsi="Times New Roman" w:cs="Times New Roman"/>
-          <w:sz w:val="24"/>
-          <w:szCs w:val="24"/>
-        </w:rPr>
-        <w:t xml:space="preserve"> qui chaque bitcoin a un </w:t>
-      </w:r>
-      <w:r>
-        <w:rPr>
-          <w:rFonts w:ascii="Times New Roman" w:hAnsi="Times New Roman" w:cs="Times New Roman"/>
-          <w:sz w:val="24"/>
-          <w:szCs w:val="24"/>
-        </w:rPr>
-        <w:t>numéro</w:t>
-      </w:r>
-      <w:r>
-        <w:rPr>
-          <w:rFonts w:ascii="Times New Roman" w:hAnsi="Times New Roman" w:cs="Times New Roman"/>
-          <w:sz w:val="24"/>
-          <w:szCs w:val="24"/>
-        </w:rPr>
-        <w:t xml:space="preserve"> de </w:t>
-      </w:r>
-      <w:r>
-        <w:rPr>
-          <w:rFonts w:ascii="Times New Roman" w:hAnsi="Times New Roman" w:cs="Times New Roman"/>
-          <w:sz w:val="24"/>
-          <w:szCs w:val="24"/>
-        </w:rPr>
-        <w:t>série</w:t>
-      </w:r>
-      <w:r>
-        <w:rPr>
-          <w:rFonts w:ascii="Times New Roman" w:hAnsi="Times New Roman" w:cs="Times New Roman"/>
-          <w:sz w:val="24"/>
-          <w:szCs w:val="24"/>
-        </w:rPr>
-        <w:t xml:space="preserve"> propre a lui, le </w:t>
-      </w:r>
-      <w:r>
-        <w:rPr>
-          <w:rFonts w:ascii="Times New Roman" w:hAnsi="Times New Roman" w:cs="Times New Roman"/>
-          <w:sz w:val="24"/>
-          <w:szCs w:val="24"/>
-        </w:rPr>
-        <w:t>système</w:t>
-      </w:r>
-      <w:r>
-        <w:rPr>
-          <w:rFonts w:ascii="Times New Roman" w:hAnsi="Times New Roman" w:cs="Times New Roman"/>
-          <w:sz w:val="24"/>
-          <w:szCs w:val="24"/>
-        </w:rPr>
-        <w:t xml:space="preserve"> fait en sorte que la </w:t>
-      </w:r>
-      <w:r>
-        <w:rPr>
-          <w:rFonts w:ascii="Times New Roman" w:hAnsi="Times New Roman" w:cs="Times New Roman"/>
-          <w:sz w:val="24"/>
-          <w:szCs w:val="24"/>
-        </w:rPr>
-        <w:t>première</w:t>
-      </w:r>
-      <w:r>
-        <w:rPr>
-          <w:rFonts w:ascii="Times New Roman" w:hAnsi="Times New Roman" w:cs="Times New Roman"/>
-          <w:sz w:val="24"/>
-          <w:szCs w:val="24"/>
-        </w:rPr>
-        <w:t xml:space="preserve"> </w:t>
-      </w:r>
-      <w:r>
-        <w:rPr>
-          <w:rFonts w:ascii="Times New Roman" w:hAnsi="Times New Roman" w:cs="Times New Roman"/>
-          <w:sz w:val="24"/>
-          <w:szCs w:val="24"/>
-        </w:rPr>
-        <w:t>opération</w:t>
-      </w:r>
-      <w:r>
-        <w:rPr>
-          <w:rFonts w:ascii="Times New Roman" w:hAnsi="Times New Roman" w:cs="Times New Roman"/>
-          <w:sz w:val="24"/>
-          <w:szCs w:val="24"/>
-        </w:rPr>
-        <w:t xml:space="preserve"> faite avec les </w:t>
-      </w:r>
-      <w:r>
-        <w:rPr>
-          <w:rFonts w:ascii="Times New Roman" w:hAnsi="Times New Roman" w:cs="Times New Roman"/>
-          <w:sz w:val="24"/>
-          <w:szCs w:val="24"/>
-        </w:rPr>
-        <w:t>numéros</w:t>
-      </w:r>
-      <w:r>
-        <w:rPr>
-          <w:rFonts w:ascii="Times New Roman" w:hAnsi="Times New Roman" w:cs="Times New Roman"/>
-          <w:sz w:val="24"/>
-          <w:szCs w:val="24"/>
-        </w:rPr>
-        <w:t xml:space="preserve"> de </w:t>
-      </w:r>
-      <w:r>
-        <w:rPr>
-          <w:rFonts w:ascii="Times New Roman" w:hAnsi="Times New Roman" w:cs="Times New Roman"/>
-          <w:sz w:val="24"/>
-          <w:szCs w:val="24"/>
-        </w:rPr>
-        <w:t>séries</w:t>
-      </w:r>
-      <w:r>
-        <w:rPr>
-          <w:rFonts w:ascii="Times New Roman" w:hAnsi="Times New Roman" w:cs="Times New Roman"/>
-          <w:sz w:val="24"/>
-          <w:szCs w:val="24"/>
-        </w:rPr>
-        <w:t xml:space="preserve"> qui </w:t>
-      </w:r>
-      <w:r>
-        <w:rPr>
-          <w:rFonts w:ascii="Times New Roman" w:hAnsi="Times New Roman" w:cs="Times New Roman"/>
-          <w:sz w:val="24"/>
-          <w:szCs w:val="24"/>
-        </w:rPr>
-        <w:t>corresponde</w:t>
-      </w:r>
-      <w:r>
-        <w:rPr>
-          <w:rFonts w:ascii="Times New Roman" w:hAnsi="Times New Roman" w:cs="Times New Roman"/>
-          <w:sz w:val="24"/>
-          <w:szCs w:val="24"/>
-        </w:rPr>
-        <w:t xml:space="preserve"> aux </w:t>
-      </w:r>
-      <w:r>
-        <w:rPr>
-          <w:rFonts w:ascii="Times New Roman" w:hAnsi="Times New Roman" w:cs="Times New Roman"/>
-          <w:sz w:val="24"/>
-          <w:szCs w:val="24"/>
-        </w:rPr>
-        <w:t>bitcoins</w:t>
-      </w:r>
-      <w:r>
-        <w:rPr>
-          <w:rFonts w:ascii="Times New Roman" w:hAnsi="Times New Roman" w:cs="Times New Roman"/>
-          <w:sz w:val="24"/>
-          <w:szCs w:val="24"/>
-        </w:rPr>
-        <w:t xml:space="preserve"> est valable, tout autre </w:t>
-      </w:r>
-      <w:r>
-        <w:rPr>
-          <w:rFonts w:ascii="Times New Roman" w:hAnsi="Times New Roman" w:cs="Times New Roman"/>
-          <w:sz w:val="24"/>
-          <w:szCs w:val="24"/>
-        </w:rPr>
-        <w:t>opération</w:t>
-      </w:r>
-      <w:r>
-        <w:rPr>
-          <w:rFonts w:ascii="Times New Roman" w:hAnsi="Times New Roman" w:cs="Times New Roman"/>
-          <w:sz w:val="24"/>
-          <w:szCs w:val="24"/>
-        </w:rPr>
-        <w:t xml:space="preserve"> moyenne les </w:t>
-      </w:r>
-      <w:r>
-        <w:rPr>
-          <w:rFonts w:ascii="Times New Roman" w:hAnsi="Times New Roman" w:cs="Times New Roman"/>
-          <w:sz w:val="24"/>
-          <w:szCs w:val="24"/>
-        </w:rPr>
-        <w:t>même</w:t>
-      </w:r>
-      <w:r>
-        <w:rPr>
-          <w:rFonts w:ascii="Times New Roman" w:hAnsi="Times New Roman" w:cs="Times New Roman"/>
-          <w:sz w:val="24"/>
-          <w:szCs w:val="24"/>
-        </w:rPr>
-        <w:t xml:space="preserve"> bitcoin </w:t>
-      </w:r>
-      <w:r>
-        <w:rPr>
-          <w:rFonts w:ascii="Times New Roman" w:hAnsi="Times New Roman" w:cs="Times New Roman"/>
-          <w:sz w:val="24"/>
-          <w:szCs w:val="24"/>
-        </w:rPr>
-        <w:t>étant</w:t>
-      </w:r>
-      <w:r>
-        <w:rPr>
-          <w:rFonts w:ascii="Times New Roman" w:hAnsi="Times New Roman" w:cs="Times New Roman"/>
-          <w:sz w:val="24"/>
-          <w:szCs w:val="24"/>
-        </w:rPr>
-        <w:t xml:space="preserve"> impossible. </w:t>
-      </w:r>
-      <w:r>
-        <w:rPr>
-          <w:rFonts w:ascii="Times New Roman" w:hAnsi="Times New Roman" w:cs="Times New Roman"/>
-          <w:sz w:val="24"/>
-          <w:szCs w:val="24"/>
-        </w:rPr>
-        <w:t xml:space="preserve"> </w:t>
-      </w:r>
-    </w:p>
-    <w:p>
-      <w:pPr>
-        <w:rPr>
-          <w:rFonts w:ascii="Times New Roman" w:hAnsi="Times New Roman" w:cs="Times New Roman"/>
-          <w:sz w:val="24"/>
-          <w:szCs w:val="24"/>
-        </w:rPr>
-      </w:pPr>
-    </w:p>
-    <w:p>
-      <w:pPr>
-        <w:rPr>
-          <w:rFonts w:ascii="Times New Roman" w:hAnsi="Times New Roman" w:cs="Times New Roman"/>
-          <w:sz w:val="24"/>
-          <w:szCs w:val="24"/>
-        </w:rPr>
-      </w:pPr>
-      <w:r>
-        <w:rPr>
-          <w:rFonts w:ascii="Times New Roman" w:hAnsi="Times New Roman" w:cs="Times New Roman"/>
-          <w:sz w:val="24"/>
-          <w:szCs w:val="24"/>
-        </w:rPr>
-        <w:t>Or c'est exactement comme ca que fonctionne le bitcoin. 3 choses essentielle a savoir</w:t>
-      </w:r>
-    </w:p>
-    <w:p>
-      <w:pPr>
-        <w:rPr>
-          <w:rFonts w:ascii="Times New Roman" w:hAnsi="Times New Roman" w:cs="Times New Roman"/>
-          <w:sz w:val="24"/>
-          <w:szCs w:val="24"/>
-        </w:rPr>
-      </w:pPr>
-    </w:p>
-    <w:p>
-      <w:pPr>
-        <w:rPr>
-          <w:rFonts w:ascii="Times New Roman" w:hAnsi="Times New Roman" w:cs="Times New Roman"/>
-          <w:sz w:val="24"/>
-          <w:szCs w:val="24"/>
-        </w:rPr>
-      </w:pPr>
-      <w:r>
-        <w:rPr>
-          <w:rFonts w:ascii="Times New Roman" w:hAnsi="Times New Roman" w:cs="Times New Roman"/>
-          <w:sz w:val="24"/>
-          <w:szCs w:val="24"/>
-        </w:rPr>
-        <w:t xml:space="preserve">-1:tout les ordinateurs sont connecter dans un </w:t>
-      </w:r>
-      <w:r>
-        <w:rPr>
-          <w:rFonts w:ascii="Times New Roman" w:hAnsi="Times New Roman" w:cs="Times New Roman"/>
-          <w:sz w:val="24"/>
-          <w:szCs w:val="24"/>
-        </w:rPr>
-        <w:t>réseau</w:t>
-      </w:r>
-      <w:r>
-        <w:rPr>
-          <w:rFonts w:ascii="Times New Roman" w:hAnsi="Times New Roman" w:cs="Times New Roman"/>
-          <w:sz w:val="24"/>
-          <w:szCs w:val="24"/>
-        </w:rPr>
-        <w:t xml:space="preserve"> </w:t>
-      </w:r>
-      <w:r>
-        <w:rPr>
-          <w:rFonts w:ascii="Times New Roman" w:hAnsi="Times New Roman" w:cs="Times New Roman"/>
-          <w:sz w:val="24"/>
-          <w:szCs w:val="24"/>
-        </w:rPr>
-        <w:t>décentralisé</w:t>
-      </w:r>
-      <w:r>
-        <w:rPr>
-          <w:rFonts w:ascii="Times New Roman" w:hAnsi="Times New Roman" w:cs="Times New Roman"/>
-          <w:sz w:val="24"/>
-          <w:szCs w:val="24"/>
-        </w:rPr>
-        <w:t xml:space="preserve"> et chaque ordinateur ou utilisateur a ca propre version de son grand livre </w:t>
-      </w:r>
-    </w:p>
-    <w:p>
-      <w:pPr>
-        <w:rPr>
-          <w:rFonts w:ascii="Times New Roman" w:hAnsi="Times New Roman" w:cs="Times New Roman"/>
-          <w:sz w:val="24"/>
-          <w:szCs w:val="24"/>
-        </w:rPr>
-      </w:pPr>
-    </w:p>
-    <w:p>
-      <w:pPr>
-        <w:rPr>
-          <w:rFonts w:ascii="Times New Roman" w:hAnsi="Times New Roman" w:cs="Times New Roman"/>
-          <w:sz w:val="24"/>
-          <w:szCs w:val="24"/>
-        </w:rPr>
-      </w:pPr>
-      <w:r>
-        <w:rPr>
-          <w:rFonts w:ascii="Times New Roman" w:hAnsi="Times New Roman" w:cs="Times New Roman"/>
-          <w:sz w:val="24"/>
-          <w:szCs w:val="24"/>
-        </w:rPr>
-        <w:lastRenderedPageBreak/>
-        <w:t xml:space="preserve">2- pour garantir l'authenticité des information dans le grand journal, chaque transaction commence par un identifiant de 64 </w:t>
-      </w:r>
-      <w:r>
-        <w:rPr>
-          <w:rFonts w:ascii="Times New Roman" w:hAnsi="Times New Roman" w:cs="Times New Roman"/>
-          <w:sz w:val="24"/>
-          <w:szCs w:val="24"/>
-        </w:rPr>
-        <w:t>caractère</w:t>
-      </w:r>
-      <w:r>
-        <w:rPr>
-          <w:rFonts w:ascii="Times New Roman" w:hAnsi="Times New Roman" w:cs="Times New Roman"/>
-          <w:sz w:val="24"/>
-          <w:szCs w:val="24"/>
-        </w:rPr>
-        <w:t xml:space="preserve"> la date et une signature </w:t>
-      </w:r>
-      <w:r>
-        <w:rPr>
-          <w:rFonts w:ascii="Times New Roman" w:hAnsi="Times New Roman" w:cs="Times New Roman"/>
-          <w:sz w:val="24"/>
-          <w:szCs w:val="24"/>
-        </w:rPr>
-        <w:t>électronique</w:t>
-      </w:r>
-      <w:r>
-        <w:rPr>
-          <w:rFonts w:ascii="Times New Roman" w:hAnsi="Times New Roman" w:cs="Times New Roman"/>
-          <w:sz w:val="24"/>
-          <w:szCs w:val="24"/>
-        </w:rPr>
-        <w:t xml:space="preserve">, code sur une fonction de cryptage connu sous le nom de "hash", qu'on </w:t>
-      </w:r>
-      <w:r>
-        <w:rPr>
-          <w:rFonts w:ascii="Times New Roman" w:hAnsi="Times New Roman" w:cs="Times New Roman"/>
-          <w:sz w:val="24"/>
-          <w:szCs w:val="24"/>
-        </w:rPr>
-        <w:t>verra</w:t>
-      </w:r>
-      <w:r>
-        <w:rPr>
-          <w:rFonts w:ascii="Times New Roman" w:hAnsi="Times New Roman" w:cs="Times New Roman"/>
-          <w:sz w:val="24"/>
-          <w:szCs w:val="24"/>
-        </w:rPr>
-        <w:t xml:space="preserve"> par la suite.</w:t>
-      </w:r>
-    </w:p>
-    <w:p>
-      <w:pPr>
-        <w:rPr>
-          <w:rFonts w:ascii="Times New Roman" w:hAnsi="Times New Roman" w:cs="Times New Roman"/>
-          <w:sz w:val="24"/>
-          <w:szCs w:val="24"/>
-        </w:rPr>
-      </w:pPr>
-      <w:r>
-        <w:rPr>
-          <w:rFonts w:ascii="Times New Roman" w:hAnsi="Times New Roman" w:cs="Times New Roman"/>
-          <w:sz w:val="24"/>
-          <w:szCs w:val="24"/>
-        </w:rPr>
-        <w:t xml:space="preserve">3- Le grand livre est un livre publique, ou chaque internaute puisse y </w:t>
-      </w:r>
-      <w:r>
-        <w:rPr>
-          <w:rFonts w:ascii="Times New Roman" w:hAnsi="Times New Roman" w:cs="Times New Roman"/>
-          <w:sz w:val="24"/>
-          <w:szCs w:val="24"/>
-        </w:rPr>
-        <w:t>accéder</w:t>
-      </w:r>
-      <w:r>
-        <w:rPr>
-          <w:rFonts w:ascii="Times New Roman" w:hAnsi="Times New Roman" w:cs="Times New Roman"/>
-          <w:sz w:val="24"/>
-          <w:szCs w:val="24"/>
-        </w:rPr>
-        <w:t xml:space="preserve"> sans restriction,</w:t>
-      </w:r>
-      <w:r>
-        <w:rPr>
-          <w:rFonts w:ascii="Times New Roman" w:hAnsi="Times New Roman" w:cs="Times New Roman"/>
-          <w:sz w:val="24"/>
-          <w:szCs w:val="24"/>
-        </w:rPr>
-        <w:t xml:space="preserve"> toutes les transaction effectuer depuis la </w:t>
-      </w:r>
-      <w:r>
-        <w:rPr>
-          <w:rFonts w:ascii="Times New Roman" w:hAnsi="Times New Roman" w:cs="Times New Roman"/>
-          <w:sz w:val="24"/>
-          <w:szCs w:val="24"/>
-        </w:rPr>
-        <w:t>création</w:t>
-      </w:r>
-      <w:r>
-        <w:rPr>
-          <w:rFonts w:ascii="Times New Roman" w:hAnsi="Times New Roman" w:cs="Times New Roman"/>
-          <w:sz w:val="24"/>
-          <w:szCs w:val="24"/>
-        </w:rPr>
-        <w:t xml:space="preserve"> du bitcoin y sont garder.</w:t>
       </w:r>
     </w:p>
     <w:p>
@@ -6859,6 +4915,56 @@
     </w:sectPr>
   </w:body>
 </w:document>
+</file>
+
+<file path=word/endnotes.xml><?xml version="1.0" encoding="utf-8"?>
+<w:endnotes xmlns:ve="http://schemas.openxmlformats.org/markup-compatibility/2006" xmlns:o="urn:schemas-microsoft-com:office:office" xmlns:r="http://schemas.openxmlformats.org/officeDocument/2006/relationships" xmlns:m="http://schemas.openxmlformats.org/officeDocument/2006/math" xmlns:v="urn:schemas-microsoft-com:vml" xmlns:wp="http://schemas.openxmlformats.org/drawingml/2006/wordprocessingDrawing" xmlns:w10="urn:schemas-microsoft-com:office:word" xmlns:w="http://schemas.openxmlformats.org/wordprocessingml/2006/main" xmlns:wne="http://schemas.microsoft.com/office/word/2006/wordml">
+  <w:endnote w:type="separator" w:id="0">
+    <w:p>
+      <w:pPr>
+        <w:spacing w:after="0" w:line="240" w:lineRule="auto"/>
+      </w:pPr>
+      <w:r>
+        <w:separator/>
+      </w:r>
+    </w:p>
+  </w:endnote>
+  <w:endnote w:type="continuationSeparator" w:id="1">
+    <w:p>
+      <w:pPr>
+        <w:spacing w:after="0" w:line="240" w:lineRule="auto"/>
+      </w:pPr>
+      <w:r>
+        <w:continuationSeparator/>
+      </w:r>
+    </w:p>
+  </w:endnote>
+</w:endnotes>
+</file>
+
+<file path=word/footnotes.xml><?xml version="1.0" encoding="utf-8"?>
+<w:footnotes xmlns:ve="http://schemas.openxmlformats.org/markup-compatibility/2006" xmlns:o="urn:schemas-microsoft-com:office:office" xmlns:r="http://schemas.openxmlformats.org/officeDocument/2006/relationships" xmlns:m="http://schemas.openxmlformats.org/officeDocument/2006/math" xmlns:v="urn:schemas-microsoft-com:vml" xmlns:wp="http://schemas.openxmlformats.org/drawingml/2006/wordprocessingDrawing" xmlns:w10="urn:schemas-microsoft-com:office:word" xmlns:w="http://schemas.openxmlformats.org/wordprocessingml/2006/main" xmlns:wne="http://schemas.microsoft.com/office/word/2006/wordml">
+  <w:footnote w:type="separator" w:id="0">
+    <w:p>
+      <w:pPr>
+        <w:spacing w:after="0" w:line="240" w:lineRule="auto"/>
+      </w:pPr>
+      <w:r>
+        <w:separator/>
+      </w:r>
+    </w:p>
+  </w:footnote>
+  <w:footnote w:type="continuationSeparator" w:id="1">
+    <w:p>
+      <w:pPr>
+        <w:spacing w:after="0" w:line="240" w:lineRule="auto"/>
+      </w:pPr>
+      <w:r>
+        <w:continuationSeparator/>
+      </w:r>
+    </w:p>
+  </w:footnote>
+</w:footnotes>
 </file>
 
 <file path=word/numbering.xml><?xml version="1.0" encoding="utf-8"?>
@@ -7557,6 +5663,45 @@
       <w:u w:val="single"/>
     </w:rPr>
   </w:style>
+  <w:style w:type="paragraph" w:styleId="Notedebasdepage">
+    <w:name w:val="footnote text"/>
+    <w:basedOn w:val="Normal"/>
+    <w:link w:val="NotedebasdepageCar"/>
+    <w:uiPriority w:val="99"/>
+    <w:semiHidden/>
+    <w:unhideWhenUsed/>
+    <w:rsid w:val="00514168"/>
+    <w:pPr>
+      <w:spacing w:after="0" w:line="240" w:lineRule="auto"/>
+    </w:pPr>
+    <w:rPr>
+      <w:sz w:val="20"/>
+      <w:szCs w:val="20"/>
+    </w:rPr>
+  </w:style>
+  <w:style w:type="character" w:customStyle="1" w:styleId="NotedebasdepageCar">
+    <w:name w:val="Note de bas de page Car"/>
+    <w:basedOn w:val="Policepardfaut"/>
+    <w:link w:val="Notedebasdepage"/>
+    <w:uiPriority w:val="99"/>
+    <w:semiHidden/>
+    <w:rsid w:val="00514168"/>
+    <w:rPr>
+      <w:sz w:val="20"/>
+      <w:szCs w:val="20"/>
+    </w:rPr>
+  </w:style>
+  <w:style w:type="character" w:styleId="Appelnotedebasdep">
+    <w:name w:val="footnote reference"/>
+    <w:basedOn w:val="Policepardfaut"/>
+    <w:uiPriority w:val="99"/>
+    <w:semiHidden/>
+    <w:unhideWhenUsed/>
+    <w:rsid w:val="00514168"/>
+    <w:rPr>
+      <w:vertAlign w:val="superscript"/>
+    </w:rPr>
+  </w:style>
 </w:styles>
 </file>
 
@@ -7848,7 +5993,7 @@
 </file>
 
 <file path=customXml/itemProps1.xml><?xml version="1.0" encoding="utf-8"?>
-<ds:datastoreItem xmlns:ds="http://schemas.openxmlformats.org/officeDocument/2006/customXml" ds:itemID="{529B229C-C1CD-491A-B359-7F77CAAE42BA}">
+<ds:datastoreItem xmlns:ds="http://schemas.openxmlformats.org/officeDocument/2006/customXml" ds:itemID="{FAA2DDBF-D0D3-44CA-8533-2BBFC873A23A}">
   <ds:schemaRefs>
     <ds:schemaRef ds:uri="http://schemas.openxmlformats.org/officeDocument/2006/bibliography"/>
   </ds:schemaRefs>

</xml_diff>